<commit_message>
safety push - new concepts association
</commit_message>
<xml_diff>
--- a/appunti .docx/CONCEPTS_ASSOCIATION_azureActions&logicObjects.docx
+++ b/appunti .docx/CONCEPTS_ASSOCIATION_azureActions&logicObjects.docx
@@ -606,6 +606,305 @@
       </w:r>
     </w:p>
     <w:p/>
+    <w:p/>
+    <w:p/>
+    <w:p/>
+    <w:p>
+      <w:r>
+        <w:lastRenderedPageBreak/>
+        <w:drawing>
+          <wp:inline distT="0" distB="0" distL="0" distR="0" wp14:anchorId="282526C4" wp14:editId="344CE9BF">
+            <wp:extent cx="670618" cy="1234547"/>
+            <wp:effectExtent l="0" t="0" r="0" b="3810"/>
+            <wp:docPr id="2" name="Immagine 2"/>
+            <wp:cNvGraphicFramePr>
+              <a:graphicFrameLocks xmlns:a="http://schemas.openxmlformats.org/drawingml/2006/main" noChangeAspect="1"/>
+            </wp:cNvGraphicFramePr>
+            <a:graphic xmlns:a="http://schemas.openxmlformats.org/drawingml/2006/main">
+              <a:graphicData uri="http://schemas.openxmlformats.org/drawingml/2006/picture">
+                <pic:pic xmlns:pic="http://schemas.openxmlformats.org/drawingml/2006/picture">
+                  <pic:nvPicPr>
+                    <pic:cNvPr id="1" name=""/>
+                    <pic:cNvPicPr/>
+                  </pic:nvPicPr>
+                  <pic:blipFill>
+                    <a:blip r:embed="rId14"/>
+                    <a:stretch>
+                      <a:fillRect/>
+                    </a:stretch>
+                  </pic:blipFill>
+                  <pic:spPr>
+                    <a:xfrm>
+                      <a:off x="0" y="0"/>
+                      <a:ext cx="670618" cy="1234547"/>
+                    </a:xfrm>
+                    <a:prstGeom prst="rect">
+                      <a:avLst/>
+                    </a:prstGeom>
+                  </pic:spPr>
+                </pic:pic>
+              </a:graphicData>
+            </a:graphic>
+          </wp:inline>
+        </w:drawing>
+      </w:r>
+      <w:r>
+        <w:tab/>
+      </w:r>
+      <w:r>
+        <w:tab/>
+        <w:t>BLOCCHI VERDI</w:t>
+      </w:r>
+    </w:p>
+    <w:p/>
+    <w:p>
+      <w:r>
+        <w:t>Come dati di input quindi -</w:t>
+      </w:r>
+      <w:r>
+        <w:sym w:font="Wingdings" w:char="F0E0"/>
+      </w:r>
+      <w:r>
+        <w:t xml:space="preserve">  get_device_telemetry_value</w:t>
+      </w:r>
+    </w:p>
+    <w:p>
+      <w:r>
+        <w:drawing>
+          <wp:inline distT="0" distB="0" distL="0" distR="0" wp14:anchorId="29480E62" wp14:editId="4C5C8F2E">
+            <wp:extent cx="4793395" cy="1935648"/>
+            <wp:effectExtent l="0" t="0" r="7620" b="7620"/>
+            <wp:docPr id="5" name="Immagine 5" descr="Immagine che contiene testo&#10;&#10;Descrizione generata automaticamente"/>
+            <wp:cNvGraphicFramePr>
+              <a:graphicFrameLocks xmlns:a="http://schemas.openxmlformats.org/drawingml/2006/main" noChangeAspect="1"/>
+            </wp:cNvGraphicFramePr>
+            <a:graphic xmlns:a="http://schemas.openxmlformats.org/drawingml/2006/main">
+              <a:graphicData uri="http://schemas.openxmlformats.org/drawingml/2006/picture">
+                <pic:pic xmlns:pic="http://schemas.openxmlformats.org/drawingml/2006/picture">
+                  <pic:nvPicPr>
+                    <pic:cNvPr id="5" name="Immagine 5" descr="Immagine che contiene testo&#10;&#10;Descrizione generata automaticamente"/>
+                    <pic:cNvPicPr/>
+                  </pic:nvPicPr>
+                  <pic:blipFill>
+                    <a:blip r:embed="rId15"/>
+                    <a:stretch>
+                      <a:fillRect/>
+                    </a:stretch>
+                  </pic:blipFill>
+                  <pic:spPr>
+                    <a:xfrm>
+                      <a:off x="0" y="0"/>
+                      <a:ext cx="4793395" cy="1935648"/>
+                    </a:xfrm>
+                    <a:prstGeom prst="rect">
+                      <a:avLst/>
+                    </a:prstGeom>
+                  </pic:spPr>
+                </pic:pic>
+              </a:graphicData>
+            </a:graphic>
+          </wp:inline>
+        </w:drawing>
+      </w:r>
+    </w:p>
+    <w:p/>
+    <w:p/>
+    <w:p>
+      <w:r>
+        <w:t>%%%%%%%%%%%%%%%%%%%%%%%%%%%%%%%%%%%%%%%%%%%%%%%%%%</w:t>
+      </w:r>
+    </w:p>
+    <w:p>
+      <w:r>
+        <w:t>%%%%%%%%%%%%%%%%%%%%%%%%%%%%%%%%%%%%%%%%%%%%%%%%%%</w:t>
+      </w:r>
+    </w:p>
+    <w:p/>
+    <w:p>
+      <w:r>
+        <w:drawing>
+          <wp:inline distT="0" distB="0" distL="0" distR="0" wp14:anchorId="06C0C9C2" wp14:editId="46B031D2">
+            <wp:extent cx="1828165" cy="708415"/>
+            <wp:effectExtent l="0" t="0" r="635" b="0"/>
+            <wp:docPr id="3" name="Immagine 3" descr="Immagine che contiene testo&#10;&#10;Descrizione generata automaticamente"/>
+            <wp:cNvGraphicFramePr>
+              <a:graphicFrameLocks xmlns:a="http://schemas.openxmlformats.org/drawingml/2006/main" noChangeAspect="1"/>
+            </wp:cNvGraphicFramePr>
+            <a:graphic xmlns:a="http://schemas.openxmlformats.org/drawingml/2006/main">
+              <a:graphicData uri="http://schemas.openxmlformats.org/drawingml/2006/picture">
+                <pic:pic xmlns:pic="http://schemas.openxmlformats.org/drawingml/2006/picture">
+                  <pic:nvPicPr>
+                    <pic:cNvPr id="3" name="Immagine 3" descr="Immagine che contiene testo&#10;&#10;Descrizione generata automaticamente"/>
+                    <pic:cNvPicPr/>
+                  </pic:nvPicPr>
+                  <pic:blipFill rotWithShape="1">
+                    <a:blip r:embed="rId16"/>
+                    <a:srcRect b="7921"/>
+                    <a:stretch/>
+                  </pic:blipFill>
+                  <pic:spPr bwMode="auto">
+                    <a:xfrm>
+                      <a:off x="0" y="0"/>
+                      <a:ext cx="1828958" cy="708722"/>
+                    </a:xfrm>
+                    <a:prstGeom prst="rect">
+                      <a:avLst/>
+                    </a:prstGeom>
+                    <a:ln>
+                      <a:noFill/>
+                    </a:ln>
+                    <a:extLst>
+                      <a:ext uri="{53640926-AAD7-44D8-BBD7-CCE9431645EC}">
+                        <a14:shadowObscured xmlns:a14="http://schemas.microsoft.com/office/drawing/2010/main"/>
+                      </a:ext>
+                    </a:extLst>
+                  </pic:spPr>
+                </pic:pic>
+              </a:graphicData>
+            </a:graphic>
+          </wp:inline>
+        </w:drawing>
+      </w:r>
+    </w:p>
+    <w:p/>
+    <w:p>
+      <w:r>
+        <w:t>Come controllo, quindi :</w:t>
+      </w:r>
+      <w:r>
+        <w:drawing>
+          <wp:inline distT="0" distB="0" distL="0" distR="0" wp14:anchorId="511D559B" wp14:editId="069C0434">
+            <wp:extent cx="6120130" cy="1424940"/>
+            <wp:effectExtent l="0" t="0" r="0" b="3810"/>
+            <wp:docPr id="6" name="Immagine 6"/>
+            <wp:cNvGraphicFramePr>
+              <a:graphicFrameLocks xmlns:a="http://schemas.openxmlformats.org/drawingml/2006/main" noChangeAspect="1"/>
+            </wp:cNvGraphicFramePr>
+            <a:graphic xmlns:a="http://schemas.openxmlformats.org/drawingml/2006/main">
+              <a:graphicData uri="http://schemas.openxmlformats.org/drawingml/2006/picture">
+                <pic:pic xmlns:pic="http://schemas.openxmlformats.org/drawingml/2006/picture">
+                  <pic:nvPicPr>
+                    <pic:cNvPr id="1" name=""/>
+                    <pic:cNvPicPr/>
+                  </pic:nvPicPr>
+                  <pic:blipFill>
+                    <a:blip r:embed="rId17"/>
+                    <a:stretch>
+                      <a:fillRect/>
+                    </a:stretch>
+                  </pic:blipFill>
+                  <pic:spPr>
+                    <a:xfrm>
+                      <a:off x="0" y="0"/>
+                      <a:ext cx="6120130" cy="1424940"/>
+                    </a:xfrm>
+                    <a:prstGeom prst="rect">
+                      <a:avLst/>
+                    </a:prstGeom>
+                  </pic:spPr>
+                </pic:pic>
+              </a:graphicData>
+            </a:graphic>
+          </wp:inline>
+        </w:drawing>
+      </w:r>
+    </w:p>
+    <w:p/>
+    <w:p>
+      <w:r>
+        <w:t>%%%%%%%%%%%%%%%%%%%%%%%%%%%%%%%%%%%%%%%%%%%%%%%%%%</w:t>
+      </w:r>
+    </w:p>
+    <w:p>
+      <w:r>
+        <w:t>%%%%%%%%%%%%%%%%%%%%%%%%%%%%%%%%%%%%%%%%%%%%%%%%%%</w:t>
+      </w:r>
+    </w:p>
+    <w:p/>
+    <w:p>
+      <w:r>
+        <w:drawing>
+          <wp:inline distT="0" distB="0" distL="0" distR="0" wp14:anchorId="03AE899F" wp14:editId="7ECE2E9D">
+            <wp:extent cx="6120130" cy="944880"/>
+            <wp:effectExtent l="0" t="0" r="0" b="7620"/>
+            <wp:docPr id="8" name="Immagine 8" descr="Immagine che contiene diagramma&#10;&#10;Descrizione generata automaticamente"/>
+            <wp:cNvGraphicFramePr>
+              <a:graphicFrameLocks xmlns:a="http://schemas.openxmlformats.org/drawingml/2006/main" noChangeAspect="1"/>
+            </wp:cNvGraphicFramePr>
+            <a:graphic xmlns:a="http://schemas.openxmlformats.org/drawingml/2006/main">
+              <a:graphicData uri="http://schemas.openxmlformats.org/drawingml/2006/picture">
+                <pic:pic xmlns:pic="http://schemas.openxmlformats.org/drawingml/2006/picture">
+                  <pic:nvPicPr>
+                    <pic:cNvPr id="8" name="Immagine 8" descr="Immagine che contiene diagramma&#10;&#10;Descrizione generata automaticamente"/>
+                    <pic:cNvPicPr/>
+                  </pic:nvPicPr>
+                  <pic:blipFill>
+                    <a:blip r:embed="rId18"/>
+                    <a:stretch>
+                      <a:fillRect/>
+                    </a:stretch>
+                  </pic:blipFill>
+                  <pic:spPr>
+                    <a:xfrm>
+                      <a:off x="0" y="0"/>
+                      <a:ext cx="6120130" cy="944880"/>
+                    </a:xfrm>
+                    <a:prstGeom prst="rect">
+                      <a:avLst/>
+                    </a:prstGeom>
+                  </pic:spPr>
+                </pic:pic>
+              </a:graphicData>
+            </a:graphic>
+          </wp:inline>
+        </w:drawing>
+      </w:r>
+    </w:p>
+    <w:p>
+      <w:r>
+        <w:t>Come esecuzione di javascript code</w:t>
+      </w:r>
+    </w:p>
+    <w:p/>
+    <w:p>
+      <w:r>
+        <w:drawing>
+          <wp:inline distT="0" distB="0" distL="0" distR="0" wp14:anchorId="0D116D77" wp14:editId="1E151026">
+            <wp:extent cx="4755292" cy="2446232"/>
+            <wp:effectExtent l="0" t="0" r="7620" b="0"/>
+            <wp:docPr id="7" name="Immagine 7" descr="Immagine che contiene testo&#10;&#10;Descrizione generata automaticamente"/>
+            <wp:cNvGraphicFramePr>
+              <a:graphicFrameLocks xmlns:a="http://schemas.openxmlformats.org/drawingml/2006/main" noChangeAspect="1"/>
+            </wp:cNvGraphicFramePr>
+            <a:graphic xmlns:a="http://schemas.openxmlformats.org/drawingml/2006/main">
+              <a:graphicData uri="http://schemas.openxmlformats.org/drawingml/2006/picture">
+                <pic:pic xmlns:pic="http://schemas.openxmlformats.org/drawingml/2006/picture">
+                  <pic:nvPicPr>
+                    <pic:cNvPr id="7" name="Immagine 7" descr="Immagine che contiene testo&#10;&#10;Descrizione generata automaticamente"/>
+                    <pic:cNvPicPr/>
+                  </pic:nvPicPr>
+                  <pic:blipFill>
+                    <a:blip r:embed="rId19"/>
+                    <a:stretch>
+                      <a:fillRect/>
+                    </a:stretch>
+                  </pic:blipFill>
+                  <pic:spPr>
+                    <a:xfrm>
+                      <a:off x="0" y="0"/>
+                      <a:ext cx="4755292" cy="2446232"/>
+                    </a:xfrm>
+                    <a:prstGeom prst="rect">
+                      <a:avLst/>
+                    </a:prstGeom>
+                  </pic:spPr>
+                </pic:pic>
+              </a:graphicData>
+            </a:graphic>
+          </wp:inline>
+        </w:drawing>
+      </w:r>
+    </w:p>
     <w:sectPr>
       <w:pgSz w:w="11906" w:h="16838"/>
       <w:pgMar w:top="1417" w:right="1134" w:bottom="1134" w:left="1134" w:header="708" w:footer="708" w:gutter="0"/>

</xml_diff>